<commit_message>
fix: MER, DER e Minimundo.
</commit_message>
<xml_diff>
--- a/DB/Introdução minimundo.docx
+++ b/DB/Introdução minimundo.docx
@@ -121,7 +121,71 @@
           <w:sz w:val="28"/>
           <w:szCs w:val="28"/>
         </w:rPr>
-        <w:t>A empresa Office Clean Tech presta serviço de limpeza para escritórios comerciais. Os clientes solicitam o serviço à empresa, que deslocará um funcionário até o endereço para a realização do trabalho, e adquirem um recibo após o pagamento. O funcionário remove do estoque da empresa os produtos necessários para o serviço. A empresa recebe a visita dos fornecedores de cada produto periodicamente para o abastecimento do estoque.</w:t>
+        <w:t xml:space="preserve">A empresa Office Clean Tech presta serviço de limpeza para escritórios comerciais. Os clientes solicitam o serviço à empresa, que deslocará um funcionário até o endereço para a realização do trabalho, e adquirem um recibo após o pagamento. O funcionário </w:t>
+      </w:r>
+      <w:r>
+        <w:rPr>
+          <w:rFonts w:ascii="Times New Roman" w:hAnsi="Times New Roman" w:cs="Times New Roman"/>
+          <w:sz w:val="28"/>
+          <w:szCs w:val="28"/>
+        </w:rPr>
+        <w:t>responsável pelo estoque separa o material necessário</w:t>
+      </w:r>
+      <w:r>
+        <w:rPr>
+          <w:rFonts w:ascii="Times New Roman" w:hAnsi="Times New Roman" w:cs="Times New Roman"/>
+          <w:sz w:val="28"/>
+          <w:szCs w:val="28"/>
+        </w:rPr>
+        <w:t xml:space="preserve"> para</w:t>
+      </w:r>
+      <w:r>
+        <w:rPr>
+          <w:rFonts w:ascii="Times New Roman" w:hAnsi="Times New Roman" w:cs="Times New Roman"/>
+          <w:sz w:val="28"/>
+          <w:szCs w:val="28"/>
+        </w:rPr>
+        <w:t xml:space="preserve"> realização</w:t>
+      </w:r>
+      <w:r>
+        <w:rPr>
+          <w:rFonts w:ascii="Times New Roman" w:hAnsi="Times New Roman" w:cs="Times New Roman"/>
+          <w:sz w:val="28"/>
+          <w:szCs w:val="28"/>
+        </w:rPr>
+        <w:t xml:space="preserve"> </w:t>
+      </w:r>
+      <w:r>
+        <w:rPr>
+          <w:rFonts w:ascii="Times New Roman" w:hAnsi="Times New Roman" w:cs="Times New Roman"/>
+          <w:sz w:val="28"/>
+          <w:szCs w:val="28"/>
+        </w:rPr>
+        <w:t>d</w:t>
+      </w:r>
+      <w:r>
+        <w:rPr>
+          <w:rFonts w:ascii="Times New Roman" w:hAnsi="Times New Roman" w:cs="Times New Roman"/>
+          <w:sz w:val="28"/>
+          <w:szCs w:val="28"/>
+        </w:rPr>
+        <w:t xml:space="preserve">o serviço. A empresa </w:t>
+      </w:r>
+      <w:r>
+        <w:rPr>
+          <w:rFonts w:ascii="Times New Roman" w:hAnsi="Times New Roman" w:cs="Times New Roman"/>
+          <w:sz w:val="28"/>
+          <w:szCs w:val="28"/>
+        </w:rPr>
+        <w:t>realiza pedidos aos</w:t>
+      </w:r>
+      <w:r>
+        <w:rPr>
+          <w:rFonts w:ascii="Times New Roman" w:hAnsi="Times New Roman" w:cs="Times New Roman"/>
+          <w:sz w:val="28"/>
+          <w:szCs w:val="28"/>
+        </w:rPr>
+        <w:t xml:space="preserve"> fornecedores de cada produto periodicamente para o abastecimento do estoque.</w:t>
       </w:r>
     </w:p>
     <w:p>
@@ -190,25 +254,7 @@
           <w:sz w:val="28"/>
           <w:szCs w:val="28"/>
         </w:rPr>
-        <w:t xml:space="preserve">Os produtos possuem um nome, código de barras, categoria, fornecedor, estoque mínimo, estoque atual, estoque máximo, descrição, localização no estoque e valor unitário. Quando um produto recebe baixa no estoque, é preciso gerar um relatório de saída de produtos que contenha a data de saída, produto removido, quantidade removida e justificativa da saída; quando um produto é abastecido, é preciso gerar um relatório de entrada de produtos que contenha a data de entrada, produto recebido, quantidade recebida, fornecedor e valor pago. Se um produto abastecido não está cadastrado no estoque, é preciso cadastrá-lo para então gerar um relatório de abastecimento. Cada Fornecedor deverá ser cadastrado no sistema com o seu respectivo CNPJ, nome, endereço, telefone, </w:t>
-      </w:r>
-      <w:proofErr w:type="spellStart"/>
-      <w:r>
-        <w:rPr>
-          <w:rFonts w:ascii="Times New Roman" w:hAnsi="Times New Roman" w:cs="Times New Roman"/>
-          <w:sz w:val="28"/>
-          <w:szCs w:val="28"/>
-        </w:rPr>
-        <w:t>email</w:t>
-      </w:r>
-      <w:proofErr w:type="spellEnd"/>
-      <w:r>
-        <w:rPr>
-          <w:rFonts w:ascii="Times New Roman" w:hAnsi="Times New Roman" w:cs="Times New Roman"/>
-          <w:sz w:val="28"/>
-          <w:szCs w:val="28"/>
-        </w:rPr>
-        <w:t xml:space="preserve"> e site. O endereço deverá conter as informações de logradouro, número, complemento, bairro, cidade, estado e o cep. Para a realização do controle de estoque, um funcionário da empresa deverá ser cadastrado no sistema com seu nome, possuir um login e senha e deverá constar também o nível de acesso atribuído a este funcionário que determinará as permissões concedidas a ele dentro do sistema.</w:t>
+        <w:t>Os produtos possuem um nome, código de barras, categoria, fornecedor, estoque mínimo, estoque atual, estoque máximo, descrição, localização no estoque e valor unitário. Quando um produto recebe baixa no estoque, é preciso gerar um relatório de saída de produtos que contenha a data de saída, produto removido, quantidade removida e justificativa da saída; quando um produto é abastecido, é preciso gerar um relatório de entrada de produtos que contenha a data de entrada, produto recebido, quantidade recebida, fornecedor e valor pago. Se um produto abastecido não está cadastrado no estoque, é preciso cadastrá-lo para então gerar um relatório de abastecimento. Cada Fornecedor deverá ser cadastrado no sistema com o seu respectivo CNPJ, nome, endereço, telefone, email e site. O endereço deverá conter as informações de logradouro, número, complemento, bairro, cidade, estado e o cep. Para a realização do controle de estoque, um funcionário da empresa deverá ser cadastrado no sistema com seu nome, possuir um login e senha e deverá constar também o nível de acesso atribuído a este funcionário que determinará as permissões concedidas a ele dentro do sistema.</w:t>
       </w:r>
     </w:p>
     <w:p>
@@ -609,31 +655,6 @@
           <w:sz w:val="28"/>
           <w:szCs w:val="28"/>
         </w:rPr>
-        <w:t>Estoque Atual</w:t>
-      </w:r>
-    </w:p>
-    <w:p>
-      <w:pPr>
-        <w:pStyle w:val="PargrafodaLista"/>
-        <w:numPr>
-          <w:ilvl w:val="0"/>
-          <w:numId w:val="1"/>
-        </w:numPr>
-        <w:spacing w:after="120" w:line="240" w:lineRule="auto"/>
-        <w:ind w:left="0" w:firstLine="0"/>
-        <w:jc w:val="both"/>
-        <w:rPr>
-          <w:rFonts w:ascii="Times New Roman" w:hAnsi="Times New Roman" w:cs="Times New Roman"/>
-          <w:sz w:val="28"/>
-          <w:szCs w:val="28"/>
-        </w:rPr>
-      </w:pPr>
-      <w:r>
-        <w:rPr>
-          <w:rFonts w:ascii="Times New Roman" w:hAnsi="Times New Roman" w:cs="Times New Roman"/>
-          <w:sz w:val="28"/>
-          <w:szCs w:val="28"/>
-        </w:rPr>
         <w:t>Estoque Máximo</w:t>
       </w:r>
     </w:p>
@@ -660,56 +681,6 @@
           <w:szCs w:val="28"/>
         </w:rPr>
         <w:t>Descrição</w:t>
-      </w:r>
-    </w:p>
-    <w:p>
-      <w:pPr>
-        <w:pStyle w:val="PargrafodaLista"/>
-        <w:numPr>
-          <w:ilvl w:val="0"/>
-          <w:numId w:val="1"/>
-        </w:numPr>
-        <w:spacing w:after="120" w:line="240" w:lineRule="auto"/>
-        <w:ind w:left="0" w:firstLine="0"/>
-        <w:jc w:val="both"/>
-        <w:rPr>
-          <w:rFonts w:ascii="Times New Roman" w:hAnsi="Times New Roman" w:cs="Times New Roman"/>
-          <w:sz w:val="28"/>
-          <w:szCs w:val="28"/>
-        </w:rPr>
-      </w:pPr>
-      <w:r>
-        <w:rPr>
-          <w:rFonts w:ascii="Times New Roman" w:hAnsi="Times New Roman" w:cs="Times New Roman"/>
-          <w:sz w:val="28"/>
-          <w:szCs w:val="28"/>
-        </w:rPr>
-        <w:t>Localização no Estoque</w:t>
-      </w:r>
-    </w:p>
-    <w:p>
-      <w:pPr>
-        <w:pStyle w:val="PargrafodaLista"/>
-        <w:numPr>
-          <w:ilvl w:val="0"/>
-          <w:numId w:val="1"/>
-        </w:numPr>
-        <w:spacing w:after="120" w:line="240" w:lineRule="auto"/>
-        <w:ind w:left="0" w:firstLine="0"/>
-        <w:jc w:val="both"/>
-        <w:rPr>
-          <w:rFonts w:ascii="Times New Roman" w:hAnsi="Times New Roman" w:cs="Times New Roman"/>
-          <w:sz w:val="28"/>
-          <w:szCs w:val="28"/>
-        </w:rPr>
-      </w:pPr>
-      <w:r>
-        <w:rPr>
-          <w:rFonts w:ascii="Times New Roman" w:hAnsi="Times New Roman" w:cs="Times New Roman"/>
-          <w:sz w:val="28"/>
-          <w:szCs w:val="28"/>
-        </w:rPr>
-        <w:t>Valor Unitário</w:t>
       </w:r>
     </w:p>
     <w:p>
@@ -932,6 +903,31 @@
     <w:p>
       <w:pPr>
         <w:pStyle w:val="PargrafodaLista"/>
+        <w:numPr>
+          <w:ilvl w:val="0"/>
+          <w:numId w:val="1"/>
+        </w:numPr>
+        <w:spacing w:after="120" w:line="240" w:lineRule="auto"/>
+        <w:ind w:left="0" w:firstLine="0"/>
+        <w:jc w:val="both"/>
+        <w:rPr>
+          <w:rFonts w:ascii="Times New Roman" w:hAnsi="Times New Roman" w:cs="Times New Roman"/>
+          <w:sz w:val="28"/>
+          <w:szCs w:val="28"/>
+        </w:rPr>
+      </w:pPr>
+      <w:r>
+        <w:rPr>
+          <w:rFonts w:ascii="Times New Roman" w:hAnsi="Times New Roman" w:cs="Times New Roman"/>
+          <w:sz w:val="28"/>
+          <w:szCs w:val="28"/>
+        </w:rPr>
+        <w:t>Endereço</w:t>
+      </w:r>
+    </w:p>
+    <w:p>
+      <w:pPr>
+        <w:pStyle w:val="PargrafodaLista"/>
         <w:spacing w:after="120" w:line="240" w:lineRule="auto"/>
         <w:ind w:left="0"/>
         <w:jc w:val="both"/>
@@ -1186,7 +1182,9 @@
     </w:p>
     <w:p>
       <w:pPr>
-        <w:spacing w:after="120" w:line="240" w:lineRule="auto"/>
+        <w:pStyle w:val="PargrafodaLista"/>
+        <w:spacing w:after="120" w:line="240" w:lineRule="auto"/>
+        <w:ind w:left="0"/>
         <w:jc w:val="both"/>
         <w:rPr>
           <w:rFonts w:ascii="Times New Roman" w:hAnsi="Times New Roman" w:cs="Times New Roman"/>
@@ -1202,39 +1200,39 @@
           <w:sz w:val="28"/>
           <w:szCs w:val="28"/>
         </w:rPr>
-        <w:t xml:space="preserve">Controle de Saída: </w:t>
-      </w:r>
-      <w:r>
-        <w:rPr>
-          <w:rFonts w:ascii="Times New Roman" w:hAnsi="Times New Roman" w:cs="Times New Roman"/>
-          <w:sz w:val="28"/>
-          <w:szCs w:val="28"/>
-        </w:rPr>
-        <w:t>Entidade que identifica as baixas do estoque.</w:t>
-      </w:r>
-    </w:p>
-    <w:p>
-      <w:pPr>
-        <w:pStyle w:val="PargrafodaLista"/>
-        <w:numPr>
-          <w:ilvl w:val="0"/>
-          <w:numId w:val="2"/>
-        </w:numPr>
-        <w:spacing w:after="120" w:line="240" w:lineRule="auto"/>
-        <w:ind w:left="0" w:firstLine="0"/>
-        <w:jc w:val="both"/>
-        <w:rPr>
-          <w:rFonts w:ascii="Times New Roman" w:hAnsi="Times New Roman" w:cs="Times New Roman"/>
-          <w:sz w:val="28"/>
-          <w:szCs w:val="28"/>
-        </w:rPr>
-      </w:pPr>
-      <w:r>
-        <w:rPr>
-          <w:rFonts w:ascii="Times New Roman" w:hAnsi="Times New Roman" w:cs="Times New Roman"/>
-          <w:sz w:val="28"/>
-          <w:szCs w:val="28"/>
-        </w:rPr>
+        <w:t>Estoque:</w:t>
+      </w:r>
+      <w:r>
+        <w:rPr>
+          <w:rFonts w:ascii="Times New Roman" w:hAnsi="Times New Roman" w:cs="Times New Roman"/>
+          <w:sz w:val="28"/>
+          <w:szCs w:val="28"/>
+        </w:rPr>
+        <w:t xml:space="preserve"> Entidade utilizada para fazer os cálculos de entrada e saída.</w:t>
+      </w:r>
+    </w:p>
+    <w:p>
+      <w:pPr>
+        <w:pStyle w:val="PargrafodaLista"/>
+        <w:numPr>
+          <w:ilvl w:val="0"/>
+          <w:numId w:val="1"/>
+        </w:numPr>
+        <w:spacing w:after="120" w:line="240" w:lineRule="auto"/>
+        <w:jc w:val="both"/>
+        <w:rPr>
+          <w:rFonts w:ascii="Times New Roman" w:hAnsi="Times New Roman" w:cs="Times New Roman"/>
+          <w:sz w:val="28"/>
+          <w:szCs w:val="28"/>
+        </w:rPr>
+      </w:pPr>
+      <w:r>
+        <w:rPr>
+          <w:rFonts w:ascii="Times New Roman" w:hAnsi="Times New Roman" w:cs="Times New Roman"/>
+          <w:sz w:val="28"/>
+          <w:szCs w:val="28"/>
+        </w:rPr>
+        <w:lastRenderedPageBreak/>
         <w:t>Id (Chave Primária)</w:t>
       </w:r>
     </w:p>
@@ -1243,35 +1241,9 @@
         <w:pStyle w:val="PargrafodaLista"/>
         <w:numPr>
           <w:ilvl w:val="0"/>
-          <w:numId w:val="2"/>
-        </w:numPr>
-        <w:spacing w:after="120" w:line="240" w:lineRule="auto"/>
-        <w:ind w:left="0" w:firstLine="0"/>
-        <w:jc w:val="both"/>
-        <w:rPr>
-          <w:rFonts w:ascii="Times New Roman" w:hAnsi="Times New Roman" w:cs="Times New Roman"/>
-          <w:sz w:val="28"/>
-          <w:szCs w:val="28"/>
-        </w:rPr>
-      </w:pPr>
-      <w:r>
-        <w:rPr>
-          <w:rFonts w:ascii="Times New Roman" w:hAnsi="Times New Roman" w:cs="Times New Roman"/>
-          <w:sz w:val="28"/>
-          <w:szCs w:val="28"/>
-        </w:rPr>
-        <w:t>Data de Saída</w:t>
-      </w:r>
-    </w:p>
-    <w:p>
-      <w:pPr>
-        <w:pStyle w:val="PargrafodaLista"/>
-        <w:numPr>
-          <w:ilvl w:val="0"/>
-          <w:numId w:val="2"/>
-        </w:numPr>
-        <w:spacing w:after="120" w:line="240" w:lineRule="auto"/>
-        <w:ind w:left="0" w:firstLine="0"/>
+          <w:numId w:val="1"/>
+        </w:numPr>
+        <w:spacing w:after="120" w:line="240" w:lineRule="auto"/>
         <w:jc w:val="both"/>
         <w:rPr>
           <w:rFonts w:ascii="Times New Roman" w:hAnsi="Times New Roman" w:cs="Times New Roman"/>
@@ -1293,10 +1265,33 @@
         <w:pStyle w:val="PargrafodaLista"/>
         <w:numPr>
           <w:ilvl w:val="0"/>
-          <w:numId w:val="2"/>
-        </w:numPr>
-        <w:spacing w:after="120" w:line="240" w:lineRule="auto"/>
-        <w:ind w:left="0" w:firstLine="0"/>
+          <w:numId w:val="1"/>
+        </w:numPr>
+        <w:spacing w:after="120" w:line="240" w:lineRule="auto"/>
+        <w:jc w:val="both"/>
+        <w:rPr>
+          <w:rFonts w:ascii="Times New Roman" w:hAnsi="Times New Roman" w:cs="Times New Roman"/>
+          <w:sz w:val="28"/>
+          <w:szCs w:val="28"/>
+        </w:rPr>
+      </w:pPr>
+      <w:r>
+        <w:rPr>
+          <w:rFonts w:ascii="Times New Roman" w:hAnsi="Times New Roman" w:cs="Times New Roman"/>
+          <w:sz w:val="28"/>
+          <w:szCs w:val="28"/>
+        </w:rPr>
+        <w:t>Fornecedor</w:t>
+      </w:r>
+    </w:p>
+    <w:p>
+      <w:pPr>
+        <w:pStyle w:val="PargrafodaLista"/>
+        <w:numPr>
+          <w:ilvl w:val="0"/>
+          <w:numId w:val="1"/>
+        </w:numPr>
+        <w:spacing w:after="120" w:line="240" w:lineRule="auto"/>
         <w:jc w:val="both"/>
         <w:rPr>
           <w:rFonts w:ascii="Times New Roman" w:hAnsi="Times New Roman" w:cs="Times New Roman"/>
@@ -1318,24 +1313,47 @@
         <w:pStyle w:val="PargrafodaLista"/>
         <w:numPr>
           <w:ilvl w:val="0"/>
-          <w:numId w:val="2"/>
-        </w:numPr>
-        <w:spacing w:after="120" w:line="240" w:lineRule="auto"/>
-        <w:ind w:left="0" w:firstLine="0"/>
-        <w:jc w:val="both"/>
-        <w:rPr>
-          <w:rFonts w:ascii="Times New Roman" w:hAnsi="Times New Roman" w:cs="Times New Roman"/>
-          <w:sz w:val="28"/>
-          <w:szCs w:val="28"/>
-        </w:rPr>
-      </w:pPr>
-      <w:r>
-        <w:rPr>
-          <w:rFonts w:ascii="Times New Roman" w:hAnsi="Times New Roman" w:cs="Times New Roman"/>
-          <w:sz w:val="28"/>
-          <w:szCs w:val="28"/>
-        </w:rPr>
-        <w:t>Justificativa</w:t>
+          <w:numId w:val="1"/>
+        </w:numPr>
+        <w:spacing w:after="120" w:line="240" w:lineRule="auto"/>
+        <w:jc w:val="both"/>
+        <w:rPr>
+          <w:rFonts w:ascii="Times New Roman" w:hAnsi="Times New Roman" w:cs="Times New Roman"/>
+          <w:sz w:val="28"/>
+          <w:szCs w:val="28"/>
+        </w:rPr>
+      </w:pPr>
+      <w:r>
+        <w:rPr>
+          <w:rFonts w:ascii="Times New Roman" w:hAnsi="Times New Roman" w:cs="Times New Roman"/>
+          <w:sz w:val="28"/>
+          <w:szCs w:val="28"/>
+        </w:rPr>
+        <w:t>Valor Unitário</w:t>
+      </w:r>
+    </w:p>
+    <w:p>
+      <w:pPr>
+        <w:pStyle w:val="PargrafodaLista"/>
+        <w:numPr>
+          <w:ilvl w:val="0"/>
+          <w:numId w:val="1"/>
+        </w:numPr>
+        <w:spacing w:after="120" w:line="240" w:lineRule="auto"/>
+        <w:jc w:val="both"/>
+        <w:rPr>
+          <w:rFonts w:ascii="Times New Roman" w:hAnsi="Times New Roman" w:cs="Times New Roman"/>
+          <w:sz w:val="28"/>
+          <w:szCs w:val="28"/>
+        </w:rPr>
+      </w:pPr>
+      <w:r>
+        <w:rPr>
+          <w:rFonts w:ascii="Times New Roman" w:hAnsi="Times New Roman" w:cs="Times New Roman"/>
+          <w:sz w:val="28"/>
+          <w:szCs w:val="28"/>
+        </w:rPr>
+        <w:t>Localização no Estoque</w:t>
       </w:r>
     </w:p>
     <w:p>
@@ -1369,6 +1387,198 @@
           <w:sz w:val="28"/>
           <w:szCs w:val="28"/>
         </w:rPr>
+        <w:t xml:space="preserve">Controle de Saída: </w:t>
+      </w:r>
+      <w:r>
+        <w:rPr>
+          <w:rFonts w:ascii="Times New Roman" w:hAnsi="Times New Roman" w:cs="Times New Roman"/>
+          <w:sz w:val="28"/>
+          <w:szCs w:val="28"/>
+        </w:rPr>
+        <w:t>Entidade que identifica as baixas do estoque.</w:t>
+      </w:r>
+    </w:p>
+    <w:p>
+      <w:pPr>
+        <w:pStyle w:val="PargrafodaLista"/>
+        <w:numPr>
+          <w:ilvl w:val="0"/>
+          <w:numId w:val="2"/>
+        </w:numPr>
+        <w:spacing w:after="120" w:line="240" w:lineRule="auto"/>
+        <w:ind w:left="0" w:firstLine="0"/>
+        <w:jc w:val="both"/>
+        <w:rPr>
+          <w:rFonts w:ascii="Times New Roman" w:hAnsi="Times New Roman" w:cs="Times New Roman"/>
+          <w:sz w:val="28"/>
+          <w:szCs w:val="28"/>
+        </w:rPr>
+      </w:pPr>
+      <w:r>
+        <w:rPr>
+          <w:rFonts w:ascii="Times New Roman" w:hAnsi="Times New Roman" w:cs="Times New Roman"/>
+          <w:sz w:val="28"/>
+          <w:szCs w:val="28"/>
+        </w:rPr>
+        <w:t>Id (Chave Primária)</w:t>
+      </w:r>
+    </w:p>
+    <w:p>
+      <w:pPr>
+        <w:pStyle w:val="PargrafodaLista"/>
+        <w:numPr>
+          <w:ilvl w:val="0"/>
+          <w:numId w:val="2"/>
+        </w:numPr>
+        <w:spacing w:after="120" w:line="240" w:lineRule="auto"/>
+        <w:ind w:left="0" w:firstLine="0"/>
+        <w:jc w:val="both"/>
+        <w:rPr>
+          <w:rFonts w:ascii="Times New Roman" w:hAnsi="Times New Roman" w:cs="Times New Roman"/>
+          <w:sz w:val="28"/>
+          <w:szCs w:val="28"/>
+        </w:rPr>
+      </w:pPr>
+      <w:r>
+        <w:rPr>
+          <w:rFonts w:ascii="Times New Roman" w:hAnsi="Times New Roman" w:cs="Times New Roman"/>
+          <w:sz w:val="28"/>
+          <w:szCs w:val="28"/>
+        </w:rPr>
+        <w:t>Data de Saída</w:t>
+      </w:r>
+    </w:p>
+    <w:p>
+      <w:pPr>
+        <w:pStyle w:val="PargrafodaLista"/>
+        <w:numPr>
+          <w:ilvl w:val="0"/>
+          <w:numId w:val="2"/>
+        </w:numPr>
+        <w:spacing w:after="120" w:line="240" w:lineRule="auto"/>
+        <w:ind w:left="0" w:firstLine="0"/>
+        <w:jc w:val="both"/>
+        <w:rPr>
+          <w:rFonts w:ascii="Times New Roman" w:hAnsi="Times New Roman" w:cs="Times New Roman"/>
+          <w:sz w:val="28"/>
+          <w:szCs w:val="28"/>
+        </w:rPr>
+      </w:pPr>
+      <w:r>
+        <w:rPr>
+          <w:rFonts w:ascii="Times New Roman" w:hAnsi="Times New Roman" w:cs="Times New Roman"/>
+          <w:sz w:val="28"/>
+          <w:szCs w:val="28"/>
+        </w:rPr>
+        <w:t>Produto</w:t>
+      </w:r>
+    </w:p>
+    <w:p>
+      <w:pPr>
+        <w:pStyle w:val="PargrafodaLista"/>
+        <w:numPr>
+          <w:ilvl w:val="0"/>
+          <w:numId w:val="2"/>
+        </w:numPr>
+        <w:spacing w:after="120" w:line="240" w:lineRule="auto"/>
+        <w:ind w:left="0" w:firstLine="0"/>
+        <w:jc w:val="both"/>
+        <w:rPr>
+          <w:rFonts w:ascii="Times New Roman" w:hAnsi="Times New Roman" w:cs="Times New Roman"/>
+          <w:sz w:val="28"/>
+          <w:szCs w:val="28"/>
+        </w:rPr>
+      </w:pPr>
+      <w:r>
+        <w:rPr>
+          <w:rFonts w:ascii="Times New Roman" w:hAnsi="Times New Roman" w:cs="Times New Roman"/>
+          <w:sz w:val="28"/>
+          <w:szCs w:val="28"/>
+        </w:rPr>
+        <w:t>Quantidade</w:t>
+      </w:r>
+    </w:p>
+    <w:p>
+      <w:pPr>
+        <w:pStyle w:val="PargrafodaLista"/>
+        <w:numPr>
+          <w:ilvl w:val="0"/>
+          <w:numId w:val="2"/>
+        </w:numPr>
+        <w:spacing w:after="120" w:line="240" w:lineRule="auto"/>
+        <w:ind w:left="0" w:firstLine="0"/>
+        <w:jc w:val="both"/>
+        <w:rPr>
+          <w:rFonts w:ascii="Times New Roman" w:hAnsi="Times New Roman" w:cs="Times New Roman"/>
+          <w:sz w:val="28"/>
+          <w:szCs w:val="28"/>
+        </w:rPr>
+      </w:pPr>
+      <w:r>
+        <w:rPr>
+          <w:rFonts w:ascii="Times New Roman" w:hAnsi="Times New Roman" w:cs="Times New Roman"/>
+          <w:sz w:val="28"/>
+          <w:szCs w:val="28"/>
+        </w:rPr>
+        <w:t>Valor Unitário</w:t>
+      </w:r>
+    </w:p>
+    <w:p>
+      <w:pPr>
+        <w:pStyle w:val="PargrafodaLista"/>
+        <w:numPr>
+          <w:ilvl w:val="0"/>
+          <w:numId w:val="2"/>
+        </w:numPr>
+        <w:spacing w:after="120" w:line="240" w:lineRule="auto"/>
+        <w:ind w:left="0" w:firstLine="0"/>
+        <w:jc w:val="both"/>
+        <w:rPr>
+          <w:rFonts w:ascii="Times New Roman" w:hAnsi="Times New Roman" w:cs="Times New Roman"/>
+          <w:sz w:val="28"/>
+          <w:szCs w:val="28"/>
+        </w:rPr>
+      </w:pPr>
+      <w:r>
+        <w:rPr>
+          <w:rFonts w:ascii="Times New Roman" w:hAnsi="Times New Roman" w:cs="Times New Roman"/>
+          <w:sz w:val="28"/>
+          <w:szCs w:val="28"/>
+        </w:rPr>
+        <w:t>Justificativa</w:t>
+      </w:r>
+    </w:p>
+    <w:p>
+      <w:pPr>
+        <w:pStyle w:val="PargrafodaLista"/>
+        <w:spacing w:after="120" w:line="240" w:lineRule="auto"/>
+        <w:ind w:left="0"/>
+        <w:jc w:val="both"/>
+        <w:rPr>
+          <w:rFonts w:ascii="Times New Roman" w:hAnsi="Times New Roman" w:cs="Times New Roman"/>
+          <w:sz w:val="28"/>
+          <w:szCs w:val="28"/>
+        </w:rPr>
+      </w:pPr>
+    </w:p>
+    <w:p>
+      <w:pPr>
+        <w:spacing w:after="120" w:line="240" w:lineRule="auto"/>
+        <w:jc w:val="both"/>
+        <w:rPr>
+          <w:rFonts w:ascii="Times New Roman" w:hAnsi="Times New Roman" w:cs="Times New Roman"/>
+          <w:sz w:val="28"/>
+          <w:szCs w:val="28"/>
+        </w:rPr>
+      </w:pPr>
+      <w:r>
+        <w:rPr>
+          <w:rFonts w:ascii="Times New Roman" w:hAnsi="Times New Roman" w:cs="Times New Roman"/>
+          <w:b/>
+          <w:bCs/>
+          <w:sz w:val="28"/>
+          <w:szCs w:val="28"/>
+        </w:rPr>
         <w:t xml:space="preserve">Controle de Entrada: </w:t>
       </w:r>
       <w:r>
@@ -1527,7 +1737,15 @@
           <w:sz w:val="28"/>
           <w:szCs w:val="28"/>
         </w:rPr>
-        <w:t>Valor Pago</w:t>
+        <w:t xml:space="preserve">Valor </w:t>
+      </w:r>
+      <w:r>
+        <w:rPr>
+          <w:rFonts w:ascii="Times New Roman" w:hAnsi="Times New Roman" w:cs="Times New Roman"/>
+          <w:sz w:val="28"/>
+          <w:szCs w:val="28"/>
+        </w:rPr>
+        <w:t>Unitário</w:t>
       </w:r>
     </w:p>
     <w:p/>
@@ -1546,7 +1764,7 @@
   <w:abstractNum w:abstractNumId="0" w15:restartNumberingAfterBreak="0">
     <w:nsid w:val="078D58CA"/>
     <w:multiLevelType w:val="hybridMultilevel"/>
-    <w:tmpl w:val="007841BE"/>
+    <w:tmpl w:val="D3842BA0"/>
     <w:lvl w:ilvl="0" w:tplc="04160001">
       <w:start w:val="1"/>
       <w:numFmt w:val="bullet"/>
@@ -1771,27 +1989,9 @@
   </w:abstractNum>
   <w:num w:numId="1" w16cid:durableId="636489971">
     <w:abstractNumId w:val="0"/>
-    <w:lvlOverride w:ilvl="0"/>
-    <w:lvlOverride w:ilvl="1"/>
-    <w:lvlOverride w:ilvl="2"/>
-    <w:lvlOverride w:ilvl="3"/>
-    <w:lvlOverride w:ilvl="4"/>
-    <w:lvlOverride w:ilvl="5"/>
-    <w:lvlOverride w:ilvl="6"/>
-    <w:lvlOverride w:ilvl="7"/>
-    <w:lvlOverride w:ilvl="8"/>
   </w:num>
   <w:num w:numId="2" w16cid:durableId="1272665950">
     <w:abstractNumId w:val="1"/>
-    <w:lvlOverride w:ilvl="0"/>
-    <w:lvlOverride w:ilvl="1"/>
-    <w:lvlOverride w:ilvl="2"/>
-    <w:lvlOverride w:ilvl="3"/>
-    <w:lvlOverride w:ilvl="4"/>
-    <w:lvlOverride w:ilvl="5"/>
-    <w:lvlOverride w:ilvl="6"/>
-    <w:lvlOverride w:ilvl="7"/>
-    <w:lvlOverride w:ilvl="8"/>
   </w:num>
 </w:numbering>
 </file>

</xml_diff>